<commit_message>
Update da lista 06
</commit_message>
<xml_diff>
--- a/Lista_06/Exercícios_PEOO_Relacionamentos.docx
+++ b/Lista_06/Exercícios_PEOO_Relacionamentos.docx
@@ -826,6 +826,7 @@
         <w:spacing w:after="100"/>
         <w:jc w:val="both"/>
         <w:rPr>
+          <w:rFonts w:hint="eastAsia"/>
           <w:sz w:val="20"/>
           <w:szCs w:val="20"/>
         </w:rPr>
@@ -921,6 +922,7 @@
         <w:spacing w:after="100"/>
         <w:jc w:val="both"/>
         <w:rPr>
+          <w:rFonts w:hint="eastAsia"/>
           <w:sz w:val="20"/>
           <w:szCs w:val="20"/>
         </w:rPr>
@@ -1004,6 +1006,7 @@
         <w:spacing w:after="100"/>
         <w:jc w:val="both"/>
         <w:rPr>
+          <w:rFonts w:hint="eastAsia"/>
           <w:sz w:val="20"/>
           <w:szCs w:val="20"/>
         </w:rPr>
@@ -1033,6 +1036,7 @@
         <w:spacing w:after="100"/>
         <w:jc w:val="both"/>
         <w:rPr>
+          <w:rFonts w:hint="eastAsia"/>
           <w:sz w:val="20"/>
           <w:szCs w:val="20"/>
         </w:rPr>
@@ -1080,6 +1084,7 @@
         <w:spacing w:after="100"/>
         <w:jc w:val="both"/>
         <w:rPr>
+          <w:rFonts w:hint="eastAsia"/>
           <w:sz w:val="20"/>
           <w:szCs w:val="20"/>
         </w:rPr>
@@ -1274,7 +1279,47 @@
           <w:szCs w:val="20"/>
           <w:lang w:eastAsia="pt-BR" w:bidi="ar-SA"/>
         </w:rPr>
-        <w:t>Um item pedido associa-se com um produto.</w:t>
+        <w:t>Um item pedido associa-se com um</w:t>
+      </w:r>
+      <w:r>
+        <w:rPr>
+          <w:rFonts w:ascii="Times New Roman" w:eastAsia="Times New Roman" w:hAnsi="Times New Roman" w:cs="Times New Roman"/>
+          <w:kern w:val="0"/>
+          <w:sz w:val="22"/>
+          <w:szCs w:val="20"/>
+          <w:lang w:eastAsia="pt-BR" w:bidi="ar-SA"/>
+        </w:rPr>
+        <w:t xml:space="preserve"> ou vários</w:t>
+      </w:r>
+      <w:r>
+        <w:rPr>
+          <w:rFonts w:ascii="Times New Roman" w:eastAsia="Times New Roman" w:hAnsi="Times New Roman" w:cs="Times New Roman"/>
+          <w:kern w:val="0"/>
+          <w:sz w:val="22"/>
+          <w:szCs w:val="20"/>
+          <w:lang w:eastAsia="pt-BR" w:bidi="ar-SA"/>
+        </w:rPr>
+        <w:t xml:space="preserve"> produto</w:t>
+      </w:r>
+      <w:r>
+        <w:rPr>
+          <w:rFonts w:ascii="Times New Roman" w:eastAsia="Times New Roman" w:hAnsi="Times New Roman" w:cs="Times New Roman"/>
+          <w:kern w:val="0"/>
+          <w:sz w:val="22"/>
+          <w:szCs w:val="20"/>
+          <w:lang w:eastAsia="pt-BR" w:bidi="ar-SA"/>
+        </w:rPr>
+        <w:t>s</w:t>
+      </w:r>
+      <w:r>
+        <w:rPr>
+          <w:rFonts w:ascii="Times New Roman" w:eastAsia="Times New Roman" w:hAnsi="Times New Roman" w:cs="Times New Roman"/>
+          <w:kern w:val="0"/>
+          <w:sz w:val="22"/>
+          <w:szCs w:val="20"/>
+          <w:lang w:eastAsia="pt-BR" w:bidi="ar-SA"/>
+        </w:rPr>
+        <w:t>.</w:t>
       </w:r>
     </w:p>
     <w:p>
@@ -1310,6 +1355,322 @@
     </w:p>
     <w:p>
       <w:pPr>
+        <w:pStyle w:val="PargrafodaLista"/>
+        <w:numPr>
+          <w:ilvl w:val="0"/>
+          <w:numId w:val="17"/>
+        </w:numPr>
+        <w:suppressAutoHyphens w:val="0"/>
+        <w:autoSpaceDN/>
+        <w:spacing w:before="100" w:beforeAutospacing="1" w:after="100" w:afterAutospacing="1"/>
+        <w:jc w:val="both"/>
+        <w:textAlignment w:val="auto"/>
+        <w:rPr>
+          <w:rFonts w:ascii="Times New Roman" w:eastAsia="Times New Roman" w:hAnsi="Times New Roman" w:cs="Times New Roman"/>
+          <w:kern w:val="0"/>
+          <w:sz w:val="22"/>
+          <w:szCs w:val="20"/>
+          <w:lang w:eastAsia="pt-BR" w:bidi="ar-SA"/>
+        </w:rPr>
+      </w:pPr>
+      <w:r>
+        <w:rPr>
+          <w:rFonts w:ascii="Times New Roman" w:eastAsia="Times New Roman" w:hAnsi="Times New Roman" w:cs="Times New Roman"/>
+          <w:kern w:val="0"/>
+          <w:sz w:val="22"/>
+          <w:szCs w:val="20"/>
+          <w:lang w:eastAsia="pt-BR" w:bidi="ar-SA"/>
+        </w:rPr>
+        <w:t>A classe Produto não precisa dos métodos Setter e Getter</w:t>
+      </w:r>
+      <w:r>
+        <w:rPr>
+          <w:rFonts w:ascii="Times New Roman" w:eastAsia="Times New Roman" w:hAnsi="Times New Roman" w:cs="Times New Roman"/>
+          <w:kern w:val="0"/>
+          <w:sz w:val="22"/>
+          <w:szCs w:val="20"/>
+          <w:lang w:eastAsia="pt-BR" w:bidi="ar-SA"/>
+        </w:rPr>
+        <w:t>, basta implementar um construtor com parâmetros nomeados</w:t>
+      </w:r>
+      <w:r>
+        <w:rPr>
+          <w:rFonts w:ascii="Times New Roman" w:eastAsia="Times New Roman" w:hAnsi="Times New Roman" w:cs="Times New Roman"/>
+          <w:kern w:val="0"/>
+          <w:sz w:val="22"/>
+          <w:szCs w:val="20"/>
+          <w:lang w:eastAsia="pt-BR" w:bidi="ar-SA"/>
+        </w:rPr>
+        <w:t>. Os produtos serão todos criados na classe main.py usando esse construtor</w:t>
+      </w:r>
+      <w:r>
+        <w:rPr>
+          <w:rFonts w:ascii="Times New Roman" w:eastAsia="Times New Roman" w:hAnsi="Times New Roman" w:cs="Times New Roman"/>
+          <w:kern w:val="0"/>
+          <w:sz w:val="22"/>
+          <w:szCs w:val="20"/>
+          <w:lang w:eastAsia="pt-BR" w:bidi="ar-SA"/>
+        </w:rPr>
+        <w:t>.</w:t>
+      </w:r>
+    </w:p>
+    <w:p>
+      <w:pPr>
+        <w:pStyle w:val="PargrafodaLista"/>
+        <w:numPr>
+          <w:ilvl w:val="0"/>
+          <w:numId w:val="17"/>
+        </w:numPr>
+        <w:suppressAutoHyphens w:val="0"/>
+        <w:autoSpaceDN/>
+        <w:spacing w:before="100" w:beforeAutospacing="1" w:after="100" w:afterAutospacing="1"/>
+        <w:jc w:val="both"/>
+        <w:textAlignment w:val="auto"/>
+        <w:rPr>
+          <w:rFonts w:ascii="Times New Roman" w:eastAsia="Times New Roman" w:hAnsi="Times New Roman" w:cs="Times New Roman"/>
+          <w:kern w:val="0"/>
+          <w:sz w:val="22"/>
+          <w:szCs w:val="20"/>
+          <w:lang w:eastAsia="pt-BR" w:bidi="ar-SA"/>
+        </w:rPr>
+      </w:pPr>
+      <w:r>
+        <w:rPr>
+          <w:rFonts w:ascii="Times New Roman" w:eastAsia="Times New Roman" w:hAnsi="Times New Roman" w:cs="Times New Roman"/>
+          <w:kern w:val="0"/>
+          <w:sz w:val="22"/>
+          <w:szCs w:val="20"/>
+          <w:lang w:eastAsia="pt-BR" w:bidi="ar-SA"/>
+        </w:rPr>
+        <w:t xml:space="preserve">A classe ItemPedido </w:t>
+      </w:r>
+      <w:r>
+        <w:rPr>
+          <w:rFonts w:ascii="Times New Roman" w:eastAsia="Times New Roman" w:hAnsi="Times New Roman" w:cs="Times New Roman"/>
+          <w:kern w:val="0"/>
+          <w:sz w:val="22"/>
+          <w:szCs w:val="20"/>
+          <w:lang w:eastAsia="pt-BR" w:bidi="ar-SA"/>
+        </w:rPr>
+        <w:t xml:space="preserve">também não precisará de métodos Setter e Getter, ao invés disso, no método </w:t>
+      </w:r>
+      <w:r>
+        <w:rPr>
+          <w:rFonts w:ascii="Times New Roman" w:eastAsia="Times New Roman" w:hAnsi="Times New Roman" w:cs="Times New Roman"/>
+          <w:kern w:val="0"/>
+          <w:sz w:val="22"/>
+          <w:szCs w:val="20"/>
+          <w:lang w:eastAsia="pt-BR" w:bidi="ar-SA"/>
+        </w:rPr>
+        <w:t>solicitar_produto ele deverá ser preenchido com a quantidade desejada no pedido do cliente</w:t>
+      </w:r>
+      <w:r>
+        <w:rPr>
+          <w:rFonts w:ascii="Times New Roman" w:eastAsia="Times New Roman" w:hAnsi="Times New Roman" w:cs="Times New Roman"/>
+          <w:kern w:val="0"/>
+          <w:sz w:val="22"/>
+          <w:szCs w:val="20"/>
+          <w:lang w:eastAsia="pt-BR" w:bidi="ar-SA"/>
+        </w:rPr>
+        <w:t xml:space="preserve"> (sendo esse o único caminho para alterar o valor de quantidade)</w:t>
+      </w:r>
+      <w:r>
+        <w:rPr>
+          <w:rFonts w:ascii="Times New Roman" w:eastAsia="Times New Roman" w:hAnsi="Times New Roman" w:cs="Times New Roman"/>
+          <w:kern w:val="0"/>
+          <w:sz w:val="22"/>
+          <w:szCs w:val="20"/>
+          <w:lang w:eastAsia="pt-BR" w:bidi="ar-SA"/>
+        </w:rPr>
+        <w:t>.</w:t>
+      </w:r>
+    </w:p>
+    <w:p>
+      <w:pPr>
+        <w:pStyle w:val="PargrafodaLista"/>
+        <w:numPr>
+          <w:ilvl w:val="0"/>
+          <w:numId w:val="17"/>
+        </w:numPr>
+        <w:suppressAutoHyphens w:val="0"/>
+        <w:autoSpaceDN/>
+        <w:spacing w:before="100" w:beforeAutospacing="1" w:after="100" w:afterAutospacing="1"/>
+        <w:jc w:val="both"/>
+        <w:textAlignment w:val="auto"/>
+        <w:rPr>
+          <w:rFonts w:ascii="Times New Roman" w:eastAsia="Times New Roman" w:hAnsi="Times New Roman" w:cs="Times New Roman"/>
+          <w:kern w:val="0"/>
+          <w:sz w:val="22"/>
+          <w:szCs w:val="20"/>
+          <w:lang w:eastAsia="pt-BR" w:bidi="ar-SA"/>
+        </w:rPr>
+      </w:pPr>
+      <w:r>
+        <w:rPr>
+          <w:rFonts w:ascii="Times New Roman" w:eastAsia="Times New Roman" w:hAnsi="Times New Roman" w:cs="Times New Roman"/>
+          <w:kern w:val="0"/>
+          <w:sz w:val="22"/>
+          <w:szCs w:val="20"/>
+          <w:lang w:eastAsia="pt-BR" w:bidi="ar-SA"/>
+        </w:rPr>
+        <w:t xml:space="preserve">A classe Pedido deverá </w:t>
+      </w:r>
+      <w:r>
+        <w:rPr>
+          <w:rFonts w:ascii="Times New Roman" w:eastAsia="Times New Roman" w:hAnsi="Times New Roman" w:cs="Times New Roman"/>
+          <w:kern w:val="0"/>
+          <w:sz w:val="22"/>
+          <w:szCs w:val="20"/>
+          <w:lang w:eastAsia="pt-BR" w:bidi="ar-SA"/>
+        </w:rPr>
+        <w:t xml:space="preserve">adicionar, remover, listar e </w:t>
+      </w:r>
+      <w:r>
+        <w:rPr>
+          <w:rFonts w:ascii="Times New Roman" w:eastAsia="Times New Roman" w:hAnsi="Times New Roman" w:cs="Times New Roman"/>
+          <w:kern w:val="0"/>
+          <w:sz w:val="22"/>
+          <w:szCs w:val="20"/>
+          <w:lang w:eastAsia="pt-BR" w:bidi="ar-SA"/>
+        </w:rPr>
+        <w:t>mostrar o valor total do pedido.</w:t>
+      </w:r>
+    </w:p>
+    <w:p>
+      <w:pPr>
+        <w:pStyle w:val="PargrafodaLista"/>
+        <w:numPr>
+          <w:ilvl w:val="0"/>
+          <w:numId w:val="17"/>
+        </w:numPr>
+        <w:suppressAutoHyphens w:val="0"/>
+        <w:autoSpaceDN/>
+        <w:spacing w:before="100" w:beforeAutospacing="1" w:after="100" w:afterAutospacing="1"/>
+        <w:jc w:val="both"/>
+        <w:textAlignment w:val="auto"/>
+        <w:rPr>
+          <w:rFonts w:ascii="Times New Roman" w:eastAsia="Times New Roman" w:hAnsi="Times New Roman" w:cs="Times New Roman"/>
+          <w:kern w:val="0"/>
+          <w:sz w:val="22"/>
+          <w:szCs w:val="20"/>
+          <w:lang w:eastAsia="pt-BR" w:bidi="ar-SA"/>
+        </w:rPr>
+      </w:pPr>
+      <w:r>
+        <w:rPr>
+          <w:rFonts w:ascii="Times New Roman" w:eastAsia="Times New Roman" w:hAnsi="Times New Roman" w:cs="Times New Roman"/>
+          <w:kern w:val="0"/>
+          <w:sz w:val="22"/>
+          <w:szCs w:val="20"/>
+          <w:lang w:eastAsia="pt-BR" w:bidi="ar-SA"/>
+        </w:rPr>
+        <w:t>Sobre a</w:t>
+      </w:r>
+      <w:r>
+        <w:rPr>
+          <w:rFonts w:ascii="Times New Roman" w:eastAsia="Times New Roman" w:hAnsi="Times New Roman" w:cs="Times New Roman"/>
+          <w:kern w:val="0"/>
+          <w:sz w:val="22"/>
+          <w:szCs w:val="20"/>
+          <w:lang w:eastAsia="pt-BR" w:bidi="ar-SA"/>
+        </w:rPr>
+        <w:t xml:space="preserve"> </w:t>
+      </w:r>
+      <w:r>
+        <w:rPr>
+          <w:rFonts w:ascii="Times New Roman" w:eastAsia="Times New Roman" w:hAnsi="Times New Roman" w:cs="Times New Roman"/>
+          <w:kern w:val="0"/>
+          <w:sz w:val="22"/>
+          <w:szCs w:val="20"/>
+          <w:lang w:eastAsia="pt-BR" w:bidi="ar-SA"/>
+        </w:rPr>
+        <w:t>multiplicidade</w:t>
+      </w:r>
+      <w:r>
+        <w:rPr>
+          <w:rFonts w:ascii="Times New Roman" w:eastAsia="Times New Roman" w:hAnsi="Times New Roman" w:cs="Times New Roman"/>
+          <w:kern w:val="0"/>
+          <w:sz w:val="22"/>
+          <w:szCs w:val="20"/>
+          <w:lang w:eastAsia="pt-BR" w:bidi="ar-SA"/>
+        </w:rPr>
+        <w:t>:</w:t>
+      </w:r>
+    </w:p>
+    <w:p>
+      <w:pPr>
+        <w:pStyle w:val="PargrafodaLista"/>
+        <w:numPr>
+          <w:ilvl w:val="1"/>
+          <w:numId w:val="17"/>
+        </w:numPr>
+        <w:suppressAutoHyphens w:val="0"/>
+        <w:autoSpaceDN/>
+        <w:spacing w:before="100" w:beforeAutospacing="1" w:after="100" w:afterAutospacing="1"/>
+        <w:jc w:val="both"/>
+        <w:textAlignment w:val="auto"/>
+        <w:rPr>
+          <w:rFonts w:ascii="Times New Roman" w:eastAsia="Times New Roman" w:hAnsi="Times New Roman" w:cs="Times New Roman"/>
+          <w:kern w:val="0"/>
+          <w:sz w:val="22"/>
+          <w:szCs w:val="20"/>
+          <w:lang w:eastAsia="pt-BR" w:bidi="ar-SA"/>
+        </w:rPr>
+      </w:pPr>
+      <w:r>
+        <w:rPr>
+          <w:rFonts w:ascii="Times New Roman" w:eastAsia="Times New Roman" w:hAnsi="Times New Roman" w:cs="Times New Roman"/>
+          <w:kern w:val="0"/>
+          <w:sz w:val="22"/>
+          <w:szCs w:val="20"/>
+          <w:lang w:eastAsia="pt-BR" w:bidi="ar-SA"/>
+        </w:rPr>
+        <w:t>1 pedido deve conter nenhum ou vários itens pedidos;</w:t>
+      </w:r>
+    </w:p>
+    <w:p>
+      <w:pPr>
+        <w:pStyle w:val="PargrafodaLista"/>
+        <w:numPr>
+          <w:ilvl w:val="1"/>
+          <w:numId w:val="17"/>
+        </w:numPr>
+        <w:suppressAutoHyphens w:val="0"/>
+        <w:autoSpaceDN/>
+        <w:spacing w:before="100" w:beforeAutospacing="1" w:after="100" w:afterAutospacing="1"/>
+        <w:jc w:val="both"/>
+        <w:textAlignment w:val="auto"/>
+        <w:rPr>
+          <w:rFonts w:ascii="Times New Roman" w:eastAsia="Times New Roman" w:hAnsi="Times New Roman" w:cs="Times New Roman"/>
+          <w:kern w:val="0"/>
+          <w:sz w:val="22"/>
+          <w:szCs w:val="20"/>
+          <w:lang w:eastAsia="pt-BR" w:bidi="ar-SA"/>
+        </w:rPr>
+      </w:pPr>
+      <w:r>
+        <w:rPr>
+          <w:rFonts w:ascii="Times New Roman" w:eastAsia="Times New Roman" w:hAnsi="Times New Roman" w:cs="Times New Roman"/>
+          <w:kern w:val="0"/>
+          <w:sz w:val="22"/>
+          <w:szCs w:val="20"/>
+          <w:lang w:eastAsia="pt-BR" w:bidi="ar-SA"/>
+        </w:rPr>
+        <w:t>1 item pedido está associado a 1 produto</w:t>
+      </w:r>
+      <w:r>
+        <w:rPr>
+          <w:rFonts w:ascii="Times New Roman" w:eastAsia="Times New Roman" w:hAnsi="Times New Roman" w:cs="Times New Roman"/>
+          <w:kern w:val="0"/>
+          <w:sz w:val="22"/>
+          <w:szCs w:val="20"/>
+          <w:lang w:eastAsia="pt-BR" w:bidi="ar-SA"/>
+        </w:rPr>
+        <w:t>.</w:t>
+      </w:r>
+    </w:p>
+    <w:p>
+      <w:pPr>
         <w:pStyle w:val="gap"/>
         <w:ind w:left="720"/>
         <w:jc w:val="center"/>
@@ -1319,10 +1680,10 @@
           <w:noProof/>
         </w:rPr>
         <w:drawing>
-          <wp:inline distT="0" distB="0" distL="0" distR="0" wp14:anchorId="40E54C30" wp14:editId="45A29899">
-            <wp:extent cx="6134132" cy="1390650"/>
+          <wp:inline distT="0" distB="0" distL="0" distR="0" wp14:anchorId="781BB296" wp14:editId="1969F81E">
+            <wp:extent cx="6120130" cy="2343150"/>
             <wp:effectExtent l="0" t="0" r="0" b="0"/>
-            <wp:docPr id="3" name="Imagem 3" descr="Diagrama&#10;&#10;Descrição gerada automaticamente"/>
+            <wp:docPr id="7" name="Imagem 7" descr="Tabela&#10;&#10;Descrição gerada automaticamente"/>
             <wp:cNvGraphicFramePr>
               <a:graphicFrameLocks xmlns:a="http://schemas.openxmlformats.org/drawingml/2006/main" noChangeAspect="1"/>
             </wp:cNvGraphicFramePr>
@@ -1330,7 +1691,7 @@
               <a:graphicData uri="http://schemas.openxmlformats.org/drawingml/2006/picture">
                 <pic:pic xmlns:pic="http://schemas.openxmlformats.org/drawingml/2006/picture">
                   <pic:nvPicPr>
-                    <pic:cNvPr id="3" name="Imagem 3" descr="Diagrama&#10;&#10;Descrição gerada automaticamente"/>
+                    <pic:cNvPr id="7" name="Imagem 7" descr="Tabela&#10;&#10;Descrição gerada automaticamente"/>
                     <pic:cNvPicPr/>
                   </pic:nvPicPr>
                   <pic:blipFill>
@@ -1348,7 +1709,7 @@
                   <pic:spPr>
                     <a:xfrm>
                       <a:off x="0" y="0"/>
-                      <a:ext cx="6166343" cy="1397952"/>
+                      <a:ext cx="6120130" cy="2343150"/>
                     </a:xfrm>
                     <a:prstGeom prst="rect">
                       <a:avLst/>
@@ -1363,18 +1724,6 @@
     </w:p>
     <w:p>
       <w:pPr>
-        <w:tabs>
-          <w:tab w:val="left" w:pos="220"/>
-          <w:tab w:val="left" w:pos="720"/>
-        </w:tabs>
-        <w:jc w:val="both"/>
-        <w:rPr>
-          <w:rFonts w:ascii="Arial Rounded MT Bold" w:eastAsia="Arial Rounded MT Bold" w:hAnsi="Arial Rounded MT Bold" w:cs="Arial Rounded MT Bold"/>
-        </w:rPr>
-      </w:pPr>
-    </w:p>
-    <w:p>
-      <w:pPr>
         <w:pStyle w:val="PargrafodaLista"/>
         <w:numPr>
           <w:ilvl w:val="0"/>
@@ -1383,35 +1732,19 @@
         <w:jc w:val="both"/>
       </w:pPr>
       <w:r>
+        <w:lastRenderedPageBreak/>
         <w:t>Crie um diagrama</w:t>
       </w:r>
       <w:r>
         <w:t xml:space="preserve"> de classes</w:t>
       </w:r>
       <w:r>
-        <w:t xml:space="preserve"> no </w:t>
-      </w:r>
-      <w:proofErr w:type="spellStart"/>
-      <w:r>
-        <w:t>StarUML</w:t>
-      </w:r>
-      <w:proofErr w:type="spellEnd"/>
-      <w:r>
-        <w:t xml:space="preserve"> ou similar</w:t>
-      </w:r>
-      <w:r>
-        <w:t>,</w:t>
+        <w:t xml:space="preserve"> que represente</w:t>
       </w:r>
       <w:r>
         <w:t xml:space="preserve"> </w:t>
       </w:r>
       <w:r>
-        <w:t>que</w:t>
-      </w:r>
-      <w:r>
-        <w:t xml:space="preserve"> implemente </w:t>
-      </w:r>
-      <w:r>
         <w:t xml:space="preserve">uma </w:t>
       </w:r>
       <w:r>
@@ -1427,7 +1760,19 @@
         <w:t>o, e uma classe Edição contendo os atributos</w:t>
       </w:r>
       <w:r>
-        <w:t xml:space="preserve"> número da edição, data da edição e número de artigos. Lembre-se que uma revista “contém” edições</w:t>
+        <w:t xml:space="preserve"> privados</w:t>
+      </w:r>
+      <w:r>
+        <w:t xml:space="preserve"> número da edição, data da edição e número de artigos. Lembre-se que uma revista “contém” </w:t>
+      </w:r>
+      <w:r>
+        <w:t>várias</w:t>
+      </w:r>
+      <w:r>
+        <w:t xml:space="preserve"> ediç</w:t>
+      </w:r>
+      <w:r>
+        <w:t>ões</w:t>
       </w:r>
       <w:r>
         <w:t xml:space="preserve"> e implemente métodos para </w:t>
@@ -1439,7 +1784,54 @@
         <w:t>presentar esse relacionamento.</w:t>
       </w:r>
     </w:p>
-    <w:p/>
+    <w:p>
+      <w:pPr>
+        <w:pStyle w:val="PargrafodaLista"/>
+        <w:numPr>
+          <w:ilvl w:val="0"/>
+          <w:numId w:val="17"/>
+        </w:numPr>
+        <w:jc w:val="both"/>
+      </w:pPr>
+      <w:r>
+        <w:t>Cardinalidades:</w:t>
+      </w:r>
+    </w:p>
+    <w:p>
+      <w:pPr>
+        <w:pStyle w:val="PargrafodaLista"/>
+        <w:numPr>
+          <w:ilvl w:val="1"/>
+          <w:numId w:val="17"/>
+        </w:numPr>
+        <w:jc w:val="both"/>
+        <w:rPr>
+          <w:rFonts w:hint="eastAsia"/>
+        </w:rPr>
+      </w:pPr>
+      <w:r>
+        <w:t xml:space="preserve">Uma Revista contém uma </w:t>
+      </w:r>
+      <w:r>
+        <w:t xml:space="preserve">ou várias </w:t>
+      </w:r>
+      <w:r>
+        <w:t>ediç</w:t>
+      </w:r>
+      <w:r>
+        <w:t>ões</w:t>
+      </w:r>
+      <w:r>
+        <w:t xml:space="preserve"> (1 para muitos).</w:t>
+      </w:r>
+    </w:p>
+    <w:p>
+      <w:pPr>
+        <w:rPr>
+          <w:rFonts w:hint="eastAsia"/>
+        </w:rPr>
+      </w:pPr>
+    </w:p>
     <w:p>
       <w:pPr>
         <w:tabs>
@@ -1462,51 +1854,82 @@
         <w:jc w:val="both"/>
       </w:pPr>
       <w:r>
-        <w:t xml:space="preserve">Crie um diagrama de classes no </w:t>
-      </w:r>
-      <w:proofErr w:type="spellStart"/>
-      <w:r>
-        <w:t>StarUML</w:t>
-      </w:r>
-      <w:proofErr w:type="spellEnd"/>
-      <w:r>
-        <w:t xml:space="preserve"> ou similar, que implemente uma classe </w:t>
-      </w:r>
-      <w:r>
-        <w:t>Produto</w:t>
+        <w:t xml:space="preserve">Crie um diagrama de classes </w:t>
+      </w:r>
+      <w:r>
+        <w:t xml:space="preserve">que represente </w:t>
+      </w:r>
+      <w:r>
+        <w:t xml:space="preserve">uma classe </w:t>
+      </w:r>
+      <w:r>
+        <w:t>Pessoa</w:t>
       </w:r>
       <w:r>
         <w:t xml:space="preserve"> com os atributos privados</w:t>
       </w:r>
       <w:r>
-        <w:t xml:space="preserve"> código, descrição do produto, preço e quantidade</w:t>
-      </w:r>
-      <w:r>
-        <w:t xml:space="preserve">, e uma classe </w:t>
-      </w:r>
-      <w:r>
-        <w:t>Carrinho</w:t>
-      </w:r>
-      <w:r>
-        <w:t xml:space="preserve"> contendo os atributo</w:t>
+        <w:t xml:space="preserve"> </w:t>
+      </w:r>
+      <w:r>
+        <w:t xml:space="preserve">identificador, </w:t>
+      </w:r>
+      <w:r>
+        <w:t>nome</w:t>
+      </w:r>
+      <w:r>
+        <w:t xml:space="preserve"> e</w:t>
+      </w:r>
+      <w:r>
+        <w:t xml:space="preserve"> </w:t>
+      </w:r>
+      <w:r>
+        <w:t>CPF,</w:t>
+      </w:r>
+      <w:r>
+        <w:t xml:space="preserve"> e uma classe </w:t>
+      </w:r>
+      <w:r>
+        <w:t>Endereço</w:t>
+      </w:r>
+      <w:r>
+        <w:t xml:space="preserve"> </w:t>
+      </w:r>
+      <w:r>
+        <w:t>com</w:t>
+      </w:r>
+      <w:r>
+        <w:t xml:space="preserve"> os atributo</w:t>
       </w:r>
       <w:r>
         <w:t>s</w:t>
       </w:r>
       <w:r>
-        <w:t xml:space="preserve"> produtos e quantidade de produtos</w:t>
-      </w:r>
-      <w:r>
-        <w:t xml:space="preserve">. Lembre-se que um </w:t>
-      </w:r>
-      <w:r>
-        <w:t>carrinho</w:t>
-      </w:r>
-      <w:r>
-        <w:t xml:space="preserve"> pode</w:t>
-      </w:r>
-      <w:r>
-        <w:t xml:space="preserve"> “</w:t>
+        <w:t xml:space="preserve"> </w:t>
+      </w:r>
+      <w:r>
+        <w:t>número</w:t>
+      </w:r>
+      <w:r>
+        <w:t xml:space="preserve"> da casa</w:t>
+      </w:r>
+      <w:r>
+        <w:t xml:space="preserve">, </w:t>
+      </w:r>
+      <w:r>
+        <w:t>rua, cidade, estado</w:t>
+      </w:r>
+      <w:r>
+        <w:t xml:space="preserve"> e pais</w:t>
+      </w:r>
+      <w:r>
+        <w:t xml:space="preserve">. </w:t>
+      </w:r>
+      <w:r>
+        <w:t xml:space="preserve">Nesse caso uma pessoa deve </w:t>
+      </w:r>
+      <w:r>
+        <w:t>“</w:t>
       </w:r>
       <w:r>
         <w:t>agregar</w:t>
@@ -1515,13 +1938,57 @@
         <w:t xml:space="preserve">” </w:t>
       </w:r>
       <w:r>
-        <w:t>produtos ou não</w:t>
-      </w:r>
-      <w:r>
-        <w:t xml:space="preserve"> e implemente métodos para representar esse relacionamento.</w:t>
+        <w:t>um ou vários endereços</w:t>
+      </w:r>
+      <w:r>
+        <w:t>.</w:t>
+      </w:r>
+      <w:r>
+        <w:t xml:space="preserve"> </w:t>
+      </w:r>
+      <w:r>
+        <w:t>I</w:t>
+      </w:r>
+      <w:r>
+        <w:t>mplemente métodos para representar esse relacionamento.</w:t>
       </w:r>
     </w:p>
-    <w:p/>
+    <w:p>
+      <w:pPr>
+        <w:pStyle w:val="PargrafodaLista"/>
+        <w:numPr>
+          <w:ilvl w:val="0"/>
+          <w:numId w:val="17"/>
+        </w:numPr>
+        <w:jc w:val="both"/>
+      </w:pPr>
+      <w:r>
+        <w:t>Cardinalidades:</w:t>
+      </w:r>
+    </w:p>
+    <w:p>
+      <w:pPr>
+        <w:pStyle w:val="PargrafodaLista"/>
+        <w:numPr>
+          <w:ilvl w:val="1"/>
+          <w:numId w:val="17"/>
+        </w:numPr>
+        <w:jc w:val="both"/>
+        <w:rPr>
+          <w:rFonts w:hint="eastAsia"/>
+        </w:rPr>
+      </w:pPr>
+      <w:r>
+        <w:t>Uma Pessoa agrega um ou vários endereços (1 para muitos).</w:t>
+      </w:r>
+    </w:p>
+    <w:p>
+      <w:pPr>
+        <w:rPr>
+          <w:rFonts w:hint="eastAsia"/>
+        </w:rPr>
+      </w:pPr>
+    </w:p>
     <w:p>
       <w:pPr>
         <w:rPr>
@@ -2426,7 +2893,7 @@
         <w:rFonts w:ascii="Symbol" w:hAnsi="Symbol" w:hint="default"/>
       </w:rPr>
     </w:lvl>
-    <w:lvl w:ilvl="1" w:tplc="04160003" w:tentative="1">
+    <w:lvl w:ilvl="1" w:tplc="04160003">
       <w:start w:val="1"/>
       <w:numFmt w:val="bullet"/>
       <w:lvlText w:val="o"/>

</xml_diff>